<commit_message>
Edited Test formulier testomgeving
</commit_message>
<xml_diff>
--- a/Documentation/v0.0.6/Test Formulier - Testomgeving - EXAMEN 2.docx
+++ b/Documentation/v0.0.6/Test Formulier - Testomgeving - EXAMEN 2.docx
@@ -140,6 +140,9 @@
         </w:tc>
       </w:tr>
       <w:tr>
+        <w:trPr>
+          <w:trHeight w:val="4786"/>
+        </w:trPr>
         <w:tc>
           <w:tcPr>
             <w:tcW w:w="4531" w:type="dxa"/>
@@ -153,7 +156,13 @@
               </w:numPr>
             </w:pPr>
             <w:r>
-              <w:t>Gebruiker ziet dat Windows 10 geïnstalleerd is.</w:t>
+              <w:t xml:space="preserve">Gebruiker </w:t>
+            </w:r>
+            <w:r>
+              <w:t>kan aantonen</w:t>
+            </w:r>
+            <w:r>
+              <w:t xml:space="preserve"> dat Windows 10 geïnstalleerd is.</w:t>
             </w:r>
           </w:p>
           <w:p>
@@ -165,7 +174,13 @@
               </w:numPr>
             </w:pPr>
             <w:r>
-              <w:t>Gebruiker ziet dat er minimaal 125mb video geheugen op de Virtuele Machine staat.</w:t>
+              <w:t xml:space="preserve">Gebruiker </w:t>
+            </w:r>
+            <w:r>
+              <w:t>kan aantonen</w:t>
+            </w:r>
+            <w:r>
+              <w:t xml:space="preserve"> dat er minimaal 125mb video geheugen op de Virtuele Machine staat.</w:t>
             </w:r>
           </w:p>
           <w:p>
@@ -177,7 +192,13 @@
               </w:numPr>
             </w:pPr>
             <w:r>
-              <w:t>Gebruiker ziet dat 2D/3D acceleratie aan staan.</w:t>
+              <w:t xml:space="preserve">Gebruiker </w:t>
+            </w:r>
+            <w:r>
+              <w:t>kan aantonen</w:t>
+            </w:r>
+            <w:r>
+              <w:t xml:space="preserve"> dat 2D/3D acceleratie aan staan.</w:t>
             </w:r>
           </w:p>
           <w:p>
@@ -189,7 +210,13 @@
               </w:numPr>
             </w:pPr>
             <w:r>
-              <w:t xml:space="preserve">Gebruiker ziet dat de </w:t>
+              <w:t xml:space="preserve">Gebruiker </w:t>
+            </w:r>
+            <w:r>
+              <w:t>kan aantonen</w:t>
+            </w:r>
+            <w:r>
+              <w:t xml:space="preserve"> dat de </w:t>
             </w:r>
             <w:proofErr w:type="spellStart"/>
             <w:r>
@@ -225,7 +252,13 @@
               </w:numPr>
             </w:pPr>
             <w:r>
-              <w:t xml:space="preserve">Gebruiker ziet dat de </w:t>
+              <w:t xml:space="preserve">Gebruiker </w:t>
+            </w:r>
+            <w:r>
+              <w:t>kan aantonen</w:t>
+            </w:r>
+            <w:r>
+              <w:t xml:space="preserve"> dat de </w:t>
             </w:r>
             <w:proofErr w:type="spellStart"/>
             <w:r>
@@ -250,6 +283,30 @@
             <w:proofErr w:type="spellEnd"/>
             <w:r>
               <w:t xml:space="preserve"> is geïnstalleerd.</w:t>
+            </w:r>
+          </w:p>
+        </w:tc>
+        <w:tc>
+          <w:tcPr>
+            <w:tcW w:w="4531" w:type="dxa"/>
+          </w:tcPr>
+          <w:p>
+            <w:bookmarkStart w:id="0" w:name="_GoBack"/>
+            <w:bookmarkEnd w:id="0"/>
+          </w:p>
+        </w:tc>
+      </w:tr>
+      <w:tr>
+        <w:trPr>
+          <w:trHeight w:val="285"/>
+        </w:trPr>
+        <w:tc>
+          <w:tcPr>
+            <w:tcW w:w="4531" w:type="dxa"/>
+          </w:tcPr>
+          <w:p>
+            <w:r>
+              <w:t>Software</w:t>
             </w:r>
           </w:p>
         </w:tc>
@@ -262,28 +319,7 @@
       </w:tr>
       <w:tr>
         <w:trPr>
-          <w:trHeight w:val="285"/>
-        </w:trPr>
-        <w:tc>
-          <w:tcPr>
-            <w:tcW w:w="4531" w:type="dxa"/>
-          </w:tcPr>
-          <w:p>
-            <w:r>
-              <w:t>Software</w:t>
-            </w:r>
-          </w:p>
-        </w:tc>
-        <w:tc>
-          <w:tcPr>
-            <w:tcW w:w="4531" w:type="dxa"/>
-          </w:tcPr>
-          <w:p/>
-        </w:tc>
-      </w:tr>
-      <w:tr>
-        <w:trPr>
-          <w:trHeight w:val="1120"/>
+          <w:trHeight w:val="2654"/>
         </w:trPr>
         <w:tc>
           <w:tcPr>
@@ -298,7 +334,13 @@
               </w:numPr>
             </w:pPr>
             <w:r>
-              <w:t>Gebruiker ziet dat Java geïnstalleerd is.</w:t>
+              <w:t xml:space="preserve">Gebruiker </w:t>
+            </w:r>
+            <w:r>
+              <w:t>kan aantonen</w:t>
+            </w:r>
+            <w:r>
+              <w:t xml:space="preserve"> dat Java geïnstalleerd is.</w:t>
             </w:r>
           </w:p>
           <w:p>
@@ -310,7 +352,13 @@
               </w:numPr>
             </w:pPr>
             <w:r>
-              <w:t xml:space="preserve">Gebruiker ziet dat de juiste </w:t>
+              <w:t xml:space="preserve">Gebruiker </w:t>
+            </w:r>
+            <w:r>
+              <w:t>kan aantonen</w:t>
+            </w:r>
+            <w:r>
+              <w:t xml:space="preserve"> dat de juiste </w:t>
             </w:r>
             <w:proofErr w:type="spellStart"/>
             <w:r>
@@ -352,7 +400,7 @@
       </w:tr>
       <w:tr>
         <w:trPr>
-          <w:trHeight w:val="1408"/>
+          <w:trHeight w:val="2895"/>
         </w:trPr>
         <w:tc>
           <w:tcPr>
@@ -413,12 +461,7 @@
             </w:r>
             <w:proofErr w:type="spellEnd"/>
             <w:r>
-              <w:t xml:space="preserve"> JAR_</w:t>
-            </w:r>
-            <w:bookmarkStart w:id="0" w:name="_GoBack"/>
-            <w:bookmarkEnd w:id="0"/>
-            <w:r>
-              <w:t>NAME”</w:t>
+              <w:t xml:space="preserve"> JAR_NAME”</w:t>
             </w:r>
           </w:p>
         </w:tc>

</xml_diff>